<commit_message>
Revert "progress - v180927-13.26"
This reverts commit da2005ecad8f2662e75555e56dc1b968cf79e38b.
</commit_message>
<xml_diff>
--- a/m226/Dokumentation/NEMO_Summary/Kapitel_4-Seite_46.docx
+++ b/m226/Dokumentation/NEMO_Summary/Kapitel_4-Seite_46.docx
@@ -5,86 +5,55 @@
     <w:p>
       <w:pPr>
         <w:rPr>
-          <w:color w:val="538135" w:themeColor="accent6" w:themeShade="BF"/>
           <w:sz w:val="28"/>
         </w:rPr>
       </w:pPr>
       <w:r>
         <w:rPr>
-          <w:color w:val="538135" w:themeColor="accent6" w:themeShade="BF"/>
           <w:sz w:val="28"/>
         </w:rPr>
         <w:t>Kapitel 4.1</w:t>
       </w:r>
     </w:p>
     <w:p>
-      <w:pPr>
-        <w:rPr>
-          <w:color w:val="538135" w:themeColor="accent6" w:themeShade="BF"/>
-        </w:rPr>
-      </w:pPr>
-      <w:r>
-        <w:rPr>
-          <w:color w:val="538135" w:themeColor="accent6" w:themeShade="BF"/>
-        </w:rPr>
+      <w:r>
         <w:t xml:space="preserve">Bei objektorientierten Designs werden anstatt Struktogrammen eine International standardisierte Modellierungs- und Darstellungssprache, welche grosse Verbreitung im Rahmen des OOD gefunden hat namens </w:t>
       </w:r>
       <w:r>
         <w:rPr>
           <w:b/>
-          <w:color w:val="538135" w:themeColor="accent6" w:themeShade="BF"/>
-        </w:rPr>
-        <w:t>Unified Modeling Language (UML)</w:t>
-      </w:r>
-      <w:r>
-        <w:rPr>
-          <w:color w:val="538135" w:themeColor="accent6" w:themeShade="BF"/>
-        </w:rPr>
+        </w:rPr>
+        <w:t>Unified Modeling Language</w:t>
+      </w:r>
+      <w:r>
+        <w:rPr>
+          <w:b/>
+        </w:rPr>
+        <w:t xml:space="preserve"> (UML)</w:t>
+      </w:r>
+      <w:r>
         <w:t xml:space="preserve"> verwendet.</w:t>
       </w:r>
     </w:p>
     <w:p>
-      <w:pPr>
-        <w:rPr>
-          <w:color w:val="538135" w:themeColor="accent6" w:themeShade="BF"/>
-        </w:rPr>
-      </w:pPr>
-      <w:r>
-        <w:rPr>
-          <w:color w:val="538135" w:themeColor="accent6" w:themeShade="BF"/>
-        </w:rPr>
+      <w:r>
         <w:t>UML kennt zahlreiche normierte Diagramme zur Darstellung statischer und dynamischer Beziehungen zwischen Klassen und Objekten.</w:t>
       </w:r>
     </w:p>
     <w:p>
-      <w:pPr>
-        <w:rPr>
-          <w:color w:val="538135" w:themeColor="accent6" w:themeShade="BF"/>
-        </w:rPr>
-      </w:pPr>
-      <w:r>
-        <w:rPr>
-          <w:color w:val="538135" w:themeColor="accent6" w:themeShade="BF"/>
-        </w:rPr>
+      <w:r>
         <w:t xml:space="preserve">Die Statischen Zusammenhänge zwischen den einzelnen Klassen können in einem </w:t>
       </w:r>
       <w:r>
         <w:rPr>
           <w:b/>
-          <w:color w:val="538135" w:themeColor="accent6" w:themeShade="BF"/>
         </w:rPr>
         <w:t>Klassendiagramm</w:t>
       </w:r>
       <w:r>
-        <w:rPr>
-          <w:color w:val="538135" w:themeColor="accent6" w:themeShade="BF"/>
-        </w:rPr>
         <w:t xml:space="preserve"> aufgezeigt werden</w:t>
       </w:r>
       <w:r>
-        <w:rPr>
-          <w:color w:val="538135" w:themeColor="accent6" w:themeShade="BF"/>
-        </w:rPr>
         <w:t>.</w:t>
       </w:r>
     </w:p>
@@ -93,271 +62,272 @@
         <w:ind w:left="708"/>
         <w:rPr>
           <w:i/>
-          <w:color w:val="538135" w:themeColor="accent6" w:themeShade="BF"/>
         </w:rPr>
       </w:pPr>
       <w:r>
         <w:rPr>
           <w:i/>
-          <w:color w:val="538135" w:themeColor="accent6" w:themeShade="BF"/>
         </w:rPr>
         <w:t>Abbildung von einem Klassendiagramm im Kapitel 4.1 auf S. 46</w:t>
       </w:r>
       <w:r>
         <w:rPr>
           <w:i/>
-          <w:color w:val="538135" w:themeColor="accent6" w:themeShade="BF"/>
         </w:rPr>
         <w:br/>
         <w:t>Beschreibung darunter bis S.47 Zeile 7</w:t>
       </w:r>
     </w:p>
     <w:p>
+      <w:r>
+        <w:t>(…) Mit anderen Worten: Ein Klassendiagramm zeigt einem welche Klassen existieren</w:t>
+      </w:r>
+      <w:r>
+        <w:t>, welche Methoden diese beinhalten</w:t>
+      </w:r>
+      <w:r>
+        <w:t xml:space="preserve"> und mit wem welche Klasse eine Beziehung hat</w:t>
+      </w:r>
+      <w:r>
+        <w:t>.</w:t>
+      </w:r>
+      <w:r>
+        <w:t xml:space="preserve"> </w:t>
+      </w:r>
+      <w:r>
+        <w:t>D</w:t>
+      </w:r>
+      <w:r>
+        <w:t xml:space="preserve">ennoch </w:t>
+      </w:r>
+      <w:r>
+        <w:t xml:space="preserve">sieht man </w:t>
+      </w:r>
+      <w:r>
+        <w:t xml:space="preserve">nicht welche Art von Beziehung </w:t>
+      </w:r>
+      <w:r>
+        <w:rPr>
+          <w:color w:val="000000" w:themeColor="text1"/>
+        </w:rPr>
+        <w:t xml:space="preserve">diese haben </w:t>
+      </w:r>
+      <w:r>
+        <w:rPr>
+          <w:i/>
+          <w:color w:val="767171" w:themeColor="background2" w:themeShade="80"/>
+        </w:rPr>
+        <w:t>(</w:t>
+      </w:r>
+      <w:proofErr w:type="spellStart"/>
+      <w:r>
+        <w:rPr>
+          <w:i/>
+          <w:color w:val="767171" w:themeColor="background2" w:themeShade="80"/>
+        </w:rPr>
+        <w:t>villicht</w:t>
+      </w:r>
+      <w:proofErr w:type="spellEnd"/>
+      <w:r>
+        <w:rPr>
+          <w:i/>
+          <w:color w:val="767171" w:themeColor="background2" w:themeShade="80"/>
+        </w:rPr>
+        <w:t xml:space="preserve"> ja </w:t>
+      </w:r>
+      <w:proofErr w:type="spellStart"/>
+      <w:r>
+        <w:rPr>
+          <w:i/>
+          <w:color w:val="767171" w:themeColor="background2" w:themeShade="80"/>
+        </w:rPr>
+        <w:t>verhürated</w:t>
+      </w:r>
+      <w:proofErr w:type="spellEnd"/>
+      <w:r>
+        <w:rPr>
+          <w:i/>
+          <w:color w:val="767171" w:themeColor="background2" w:themeShade="80"/>
+        </w:rPr>
+        <w:t xml:space="preserve"> </w:t>
+      </w:r>
+      <w:proofErr w:type="spellStart"/>
+      <w:r>
+        <w:rPr>
+          <w:i/>
+          <w:color w:val="767171" w:themeColor="background2" w:themeShade="80"/>
+        </w:rPr>
+        <w:t>hahahaha</w:t>
+      </w:r>
+      <w:proofErr w:type="spellEnd"/>
+      <w:r>
+        <w:rPr>
+          <w:i/>
+          <w:color w:val="767171" w:themeColor="background2" w:themeShade="80"/>
+        </w:rPr>
+        <w:t xml:space="preserve"> </w:t>
+      </w:r>
+      <w:proofErr w:type="spellStart"/>
+      <w:r>
+        <w:rPr>
+          <w:i/>
+          <w:color w:val="767171" w:themeColor="background2" w:themeShade="80"/>
+        </w:rPr>
+        <w:t>xD</w:t>
+      </w:r>
+      <w:proofErr w:type="spellEnd"/>
+      <w:r>
+        <w:rPr>
+          <w:i/>
+          <w:color w:val="767171" w:themeColor="background2" w:themeShade="80"/>
+        </w:rPr>
+        <w:t>)</w:t>
+      </w:r>
+      <w:r>
+        <w:rPr>
+          <w:i/>
+          <w:color w:val="767171" w:themeColor="background2" w:themeShade="80"/>
+        </w:rPr>
+        <w:t xml:space="preserve"> </w:t>
+      </w:r>
+      <w:r>
+        <w:rPr>
+          <w:color w:val="000000" w:themeColor="text1"/>
+        </w:rPr>
+        <w:t>oder irgendwas über die Beziehung zwischen den Objekten der Klassen.</w:t>
+      </w:r>
+      <w:r>
+        <w:rPr>
+          <w:i/>
+          <w:color w:val="767171" w:themeColor="background2" w:themeShade="80"/>
+        </w:rPr>
+        <w:t xml:space="preserve"> </w:t>
+      </w:r>
+    </w:p>
+    <w:p/>
+    <w:p>
       <w:pPr>
         <w:rPr>
-          <w:color w:val="538135" w:themeColor="accent6" w:themeShade="BF"/>
+          <w:sz w:val="28"/>
         </w:rPr>
       </w:pPr>
       <w:r>
         <w:rPr>
-          <w:color w:val="538135" w:themeColor="accent6" w:themeShade="BF"/>
-        </w:rPr>
-        <w:t>(…) Mit anderen Worten: Ein Klassendiagramm zeigt einem welche Klassen existieren</w:t>
-      </w:r>
-      <w:r>
-        <w:rPr>
-          <w:color w:val="538135" w:themeColor="accent6" w:themeShade="BF"/>
-        </w:rPr>
-        <w:t>, welche Methoden diese beinhalten</w:t>
-      </w:r>
-      <w:r>
-        <w:rPr>
-          <w:color w:val="538135" w:themeColor="accent6" w:themeShade="BF"/>
-        </w:rPr>
-        <w:t xml:space="preserve"> und mit wem welche Klasse eine Beziehung hat</w:t>
-      </w:r>
-      <w:r>
-        <w:rPr>
-          <w:color w:val="538135" w:themeColor="accent6" w:themeShade="BF"/>
-        </w:rPr>
-        <w:t>.</w:t>
-      </w:r>
-      <w:r>
-        <w:rPr>
-          <w:color w:val="538135" w:themeColor="accent6" w:themeShade="BF"/>
-        </w:rPr>
-        <w:t xml:space="preserve"> </w:t>
-      </w:r>
-      <w:r>
-        <w:rPr>
-          <w:color w:val="538135" w:themeColor="accent6" w:themeShade="BF"/>
-        </w:rPr>
-        <w:t>D</w:t>
-      </w:r>
-      <w:r>
-        <w:rPr>
-          <w:color w:val="538135" w:themeColor="accent6" w:themeShade="BF"/>
-        </w:rPr>
-        <w:t xml:space="preserve">ennoch </w:t>
-      </w:r>
-      <w:r>
-        <w:rPr>
-          <w:color w:val="538135" w:themeColor="accent6" w:themeShade="BF"/>
-        </w:rPr>
-        <w:t xml:space="preserve">sieht man </w:t>
-      </w:r>
-      <w:r>
-        <w:rPr>
-          <w:color w:val="538135" w:themeColor="accent6" w:themeShade="BF"/>
-        </w:rPr>
-        <w:t xml:space="preserve">nicht welche Art von Beziehung </w:t>
-      </w:r>
-      <w:r>
-        <w:rPr>
-          <w:color w:val="538135" w:themeColor="accent6" w:themeShade="BF"/>
-        </w:rPr>
-        <w:t xml:space="preserve">diese haben </w:t>
-      </w:r>
-      <w:r>
-        <w:rPr>
-          <w:i/>
-          <w:color w:val="C5E0B3" w:themeColor="accent6" w:themeTint="66"/>
-        </w:rPr>
-        <w:t>(villicht ja verhürated hahahaha xD)</w:t>
-      </w:r>
-      <w:r>
-        <w:rPr>
-          <w:i/>
-          <w:color w:val="538135" w:themeColor="accent6" w:themeShade="BF"/>
-        </w:rPr>
-        <w:t xml:space="preserve"> </w:t>
-      </w:r>
-      <w:r>
-        <w:rPr>
-          <w:color w:val="538135" w:themeColor="accent6" w:themeShade="BF"/>
-        </w:rPr>
-        <w:t>oder irgendwas über die Beziehung zwischen den Objekten der Klassen.</w:t>
-      </w:r>
-      <w:r>
-        <w:rPr>
-          <w:i/>
-          <w:color w:val="538135" w:themeColor="accent6" w:themeShade="BF"/>
-        </w:rPr>
-        <w:t xml:space="preserve"> </w:t>
-      </w:r>
-    </w:p>
-    <w:p/>
+          <w:sz w:val="28"/>
+        </w:rPr>
+        <w:t>Kapitel 4.2</w:t>
+      </w:r>
+    </w:p>
+    <w:p>
+      <w:r>
+        <w:t>- (Anderes UML namens Objektdiagramm)</w:t>
+      </w:r>
+    </w:p>
+    <w:p>
+      <w:r>
+        <w:t>Anders als beim Klassendiagramm werden beim Objektdiagramm die Beziehungen zwischen Objekten und nicht Klassen dargestellt.</w:t>
+      </w:r>
+    </w:p>
     <w:p>
       <w:pPr>
-        <w:rPr>
-          <w:color w:val="538135" w:themeColor="accent6" w:themeShade="BF"/>
+        <w:ind w:left="708"/>
+        <w:rPr>
+          <w:i/>
         </w:rPr>
       </w:pPr>
       <w:r>
         <w:rPr>
-          <w:color w:val="538135" w:themeColor="accent6" w:themeShade="BF"/>
-        </w:rPr>
-        <w:t>Kapitel 4.2</w:t>
-      </w:r>
-    </w:p>
-    <w:p>
-      <w:pPr>
-        <w:rPr>
-          <w:color w:val="538135" w:themeColor="accent6" w:themeShade="BF"/>
-        </w:rPr>
-      </w:pPr>
-      <w:r>
-        <w:rPr>
-          <w:color w:val="538135" w:themeColor="accent6" w:themeShade="BF"/>
-        </w:rPr>
-        <w:t>- (Anderes UML namens Objektdiagramm)</w:t>
-      </w:r>
-    </w:p>
-    <w:p>
-      <w:pPr>
-        <w:rPr>
-          <w:color w:val="538135" w:themeColor="accent6" w:themeShade="BF"/>
-        </w:rPr>
-      </w:pPr>
-      <w:r>
-        <w:rPr>
-          <w:color w:val="538135" w:themeColor="accent6" w:themeShade="BF"/>
-        </w:rPr>
-        <w:t>Anders als beim Klassendiagramm werden beim Objektdiagramm die Beziehungen zwischen Objekten und nicht Klassen dargestellt.</w:t>
-      </w:r>
-    </w:p>
-    <w:p>
-      <w:pPr>
-        <w:rPr>
-          <w:color w:val="538135" w:themeColor="accent6" w:themeShade="BF"/>
-        </w:rPr>
-      </w:pPr>
-      <w:r>
-        <w:rPr>
-          <w:color w:val="538135" w:themeColor="accent6" w:themeShade="BF"/>
-        </w:rPr>
-        <w:t>Abbildung von einem Klassendiagramm im Kapitel 4.2 auf S. 47</w:t>
-      </w:r>
-      <w:r>
-        <w:rPr>
-          <w:color w:val="538135" w:themeColor="accent6" w:themeShade="BF"/>
+          <w:i/>
+        </w:rPr>
+        <w:t>Abbildung von einem Klassendiagramm im Kapitel 4.</w:t>
+      </w:r>
+      <w:r>
+        <w:rPr>
+          <w:i/>
+        </w:rPr>
+        <w:t>2</w:t>
+      </w:r>
+      <w:r>
+        <w:rPr>
+          <w:i/>
+        </w:rPr>
+        <w:t xml:space="preserve"> auf S. 4</w:t>
+      </w:r>
+      <w:r>
+        <w:rPr>
+          <w:i/>
+        </w:rPr>
+        <w:t>7</w:t>
+      </w:r>
+      <w:r>
+        <w:rPr>
+          <w:i/>
         </w:rPr>
         <w:t xml:space="preserve"> (Ergibt eigentlich gar keinen Sinn)</w:t>
       </w:r>
       <w:r>
         <w:rPr>
-          <w:color w:val="538135" w:themeColor="accent6" w:themeShade="BF"/>
+          <w:i/>
         </w:rPr>
         <w:br/>
         <w:t>Beschreibung darunter bis S.47</w:t>
       </w:r>
       <w:r>
         <w:rPr>
-          <w:color w:val="538135" w:themeColor="accent6" w:themeShade="BF"/>
+          <w:i/>
         </w:rPr>
         <w:t xml:space="preserve"> bis Zeile 3</w:t>
       </w:r>
     </w:p>
     <w:p>
+      <w:r>
+        <w:t>(…) Zeugen-Objekte. Um im Objektdiagramm von Klasse und Objekt zu unterscheiden unterstreicht man Objektenamen. Objektnamen sind Datentypen der seiner Klasse entspricht und durch einen Doppelpunkt dem Objektnamen angehängt wird.</w:t>
+      </w:r>
+    </w:p>
+    <w:p>
+      <w:r>
+        <w:t>Falls eine Klasse keine Namen hat wird dieser einfach weggelassen, der Doppelpunkt mit dem Klassennamen muss dennoch geschrieben werden (Zeugen in der Abbildung).</w:t>
+      </w:r>
+    </w:p>
+    <w:p/>
+    <w:p/>
+    <w:p>
       <w:pPr>
         <w:rPr>
-          <w:color w:val="538135" w:themeColor="accent6" w:themeShade="BF"/>
+          <w:sz w:val="28"/>
         </w:rPr>
       </w:pPr>
       <w:r>
         <w:rPr>
-          <w:color w:val="538135" w:themeColor="accent6" w:themeShade="BF"/>
-        </w:rPr>
-        <w:t>(…) Zeugen-Objekte. Um im Objektdiagramm von Klasse und Objekt zu unterscheiden unterstreicht man Objektenamen. Objektnamen sind Datentypen der seiner Klasse entspricht und durch einen Doppelpunkt dem Objektnamen angehängt wird.</w:t>
-      </w:r>
-    </w:p>
-    <w:p>
-      <w:pPr>
-        <w:rPr>
-          <w:color w:val="538135" w:themeColor="accent6" w:themeShade="BF"/>
-        </w:rPr>
-      </w:pPr>
-      <w:r>
-        <w:rPr>
-          <w:color w:val="538135" w:themeColor="accent6" w:themeShade="BF"/>
-        </w:rPr>
-        <w:t>Fa</w:t>
+          <w:sz w:val="28"/>
+        </w:rPr>
+        <w:t>Kapitel BRA 4.3</w:t>
+      </w:r>
+    </w:p>
+    <w:p>
+      <w:r>
+        <w:t>- (Anderes UML namens Sequenzdiagramm)</w:t>
+      </w:r>
+    </w:p>
+    <w:p>
+      <w:r>
+        <w:t xml:space="preserve">HILFEE DAS ISCH KOMISCH!! </w:t>
+      </w:r>
+      <w:r>
+        <w:t xml:space="preserve">Und </w:t>
+      </w:r>
+      <w:proofErr w:type="spellStart"/>
+      <w:r>
+        <w:t>v</w:t>
       </w:r>
       <w:bookmarkStart w:id="0" w:name="_GoBack"/>
       <w:bookmarkEnd w:id="0"/>
       <w:r>
-        <w:rPr>
-          <w:color w:val="538135" w:themeColor="accent6" w:themeShade="BF"/>
-        </w:rPr>
-        <w:t>lls eine Klasse keine Namen hat wird dieser einfach weggelassen, der Doppelpunkt mit dem Klassennamen muss dennoch geschrieben werden (Zeugen in der Abbildung).</w:t>
-      </w:r>
-    </w:p>
-    <w:p/>
-    <w:p>
-      <w:pPr>
-        <w:rPr>
-          <w:color w:val="C00000"/>
-          <w:sz w:val="28"/>
-        </w:rPr>
-      </w:pPr>
-      <w:r>
-        <w:rPr>
-          <w:color w:val="C00000"/>
-          <w:sz w:val="28"/>
-        </w:rPr>
-        <w:t>Kapitel BRA 4.3</w:t>
-      </w:r>
-    </w:p>
-    <w:p>
-      <w:pPr>
-        <w:rPr>
-          <w:color w:val="C00000"/>
-        </w:rPr>
-      </w:pPr>
-      <w:r>
-        <w:rPr>
-          <w:color w:val="C00000"/>
-        </w:rPr>
-        <w:t>- (Anderes UML namens Sequenzdiagramm)</w:t>
-      </w:r>
-    </w:p>
-    <w:p>
-      <w:pPr>
-        <w:rPr>
-          <w:color w:val="C00000"/>
-        </w:rPr>
-      </w:pPr>
-      <w:r>
-        <w:rPr>
-          <w:color w:val="C00000"/>
-        </w:rPr>
-        <w:t xml:space="preserve">HILFEE DAS ISCH KOMISCH!! </w:t>
-      </w:r>
-      <w:r>
-        <w:rPr>
-          <w:color w:val="C00000"/>
-        </w:rPr>
-        <w:t>Und vilicht (hoffentlich) unwichtig</w:t>
+        <w:t>ilicht</w:t>
+      </w:r>
+      <w:proofErr w:type="spellEnd"/>
+      <w:r>
+        <w:t xml:space="preserve"> (hoffentlich) unwichtig</w:t>
       </w:r>
     </w:p>
     <w:sectPr>

</xml_diff>